<commit_message>
Updated SM1 to include references for SI1
</commit_message>
<xml_diff>
--- a/Supplementary Manual 1.docx
+++ b/Supplementary Manual 1.docx
@@ -86,6 +86,613 @@
         <w:tab/>
         <w:t xml:space="preserve">If the agency name has more than two words, generate the abbreviated agency name by taking the first letter of the first word, first letter of the second word, and first letter of the last word. If the generated abbreviation is already taken, alter the second letter by increasing its index in the agency’s name until a unique acronym is created.  </w:t>
       </w:r>
+    </w:p>
+    <w:p>
+      <w:pPr>
+        <w:shd w:val="clear" w:color="auto" w:fill="FFFFFF"/>
+        <w:spacing w:after="0" w:line="240" w:lineRule="auto"/>
+        <w:rPr>
+          <w:rFonts w:ascii="Times New Roman" w:eastAsia="Times New Roman" w:hAnsi="Times New Roman" w:cs="Times New Roman"/>
+          <w:color w:val="242424"/>
+          <w:sz w:val="27"/>
+          <w:szCs w:val="27"/>
+          <w:bdr w:val="none" w:sz="0" w:space="0" w:color="auto" w:frame="1"/>
+        </w:rPr>
+      </w:pPr>
+      <w:r>
+        <w:rPr>
+          <w:rFonts w:ascii="Times New Roman" w:eastAsia="Times New Roman" w:hAnsi="Times New Roman" w:cs="Times New Roman"/>
+          <w:color w:val="242424"/>
+          <w:sz w:val="27"/>
+          <w:szCs w:val="27"/>
+          <w:bdr w:val="none" w:sz="0" w:space="0" w:color="auto" w:frame="1"/>
+        </w:rPr>
+        <w:t>Furthermore, t</w:t>
+      </w:r>
+      <w:r>
+        <w:rPr>
+          <w:rFonts w:ascii="Times New Roman" w:eastAsia="Times New Roman" w:hAnsi="Times New Roman" w:cs="Times New Roman"/>
+          <w:color w:val="242424"/>
+          <w:sz w:val="27"/>
+          <w:szCs w:val="27"/>
+          <w:bdr w:val="none" w:sz="0" w:space="0" w:color="auto" w:frame="1"/>
+        </w:rPr>
+        <w:t>he Supplementary Information 1 (SI1) contains a list of 217 organizations collected from various sources worldwide</w:t>
+      </w:r>
+      <w:r>
+        <w:rPr>
+          <w:rFonts w:ascii="Times New Roman" w:eastAsia="Times New Roman" w:hAnsi="Times New Roman" w:cs="Times New Roman"/>
+          <w:color w:val="242424"/>
+          <w:sz w:val="27"/>
+          <w:szCs w:val="27"/>
+          <w:bdr w:val="none" w:sz="0" w:space="0" w:color="auto" w:frame="1"/>
+          <w:vertAlign w:val="superscript"/>
+        </w:rPr>
+        <w:t>1</w:t>
+      </w:r>
+      <w:r>
+        <w:rPr>
+          <w:rFonts w:ascii="Times New Roman" w:eastAsia="Times New Roman" w:hAnsi="Times New Roman" w:cs="Times New Roman"/>
+          <w:color w:val="242424"/>
+          <w:sz w:val="27"/>
+          <w:szCs w:val="27"/>
+          <w:bdr w:val="none" w:sz="0" w:space="0" w:color="auto" w:frame="1"/>
+          <w:vertAlign w:val="superscript"/>
+        </w:rPr>
+        <w:t>,</w:t>
+      </w:r>
+      <w:r>
+        <w:rPr>
+          <w:rFonts w:ascii="Times New Roman" w:eastAsia="Times New Roman" w:hAnsi="Times New Roman" w:cs="Times New Roman"/>
+          <w:color w:val="242424"/>
+          <w:sz w:val="27"/>
+          <w:szCs w:val="27"/>
+          <w:bdr w:val="none" w:sz="0" w:space="0" w:color="auto" w:frame="1"/>
+          <w:vertAlign w:val="superscript"/>
+        </w:rPr>
+        <w:t>2</w:t>
+      </w:r>
+      <w:r>
+        <w:rPr>
+          <w:rFonts w:ascii="Times New Roman" w:eastAsia="Times New Roman" w:hAnsi="Times New Roman" w:cs="Times New Roman"/>
+          <w:color w:val="242424"/>
+          <w:sz w:val="27"/>
+          <w:szCs w:val="27"/>
+          <w:bdr w:val="none" w:sz="0" w:space="0" w:color="auto" w:frame="1"/>
+          <w:vertAlign w:val="superscript"/>
+        </w:rPr>
+        <w:t>,</w:t>
+      </w:r>
+      <w:r>
+        <w:rPr>
+          <w:rFonts w:ascii="Times New Roman" w:eastAsia="Times New Roman" w:hAnsi="Times New Roman" w:cs="Times New Roman"/>
+          <w:color w:val="242424"/>
+          <w:sz w:val="27"/>
+          <w:szCs w:val="27"/>
+          <w:bdr w:val="none" w:sz="0" w:space="0" w:color="auto" w:frame="1"/>
+          <w:vertAlign w:val="superscript"/>
+        </w:rPr>
+        <w:t>3</w:t>
+      </w:r>
+      <w:r>
+        <w:rPr>
+          <w:rFonts w:ascii="Times New Roman" w:eastAsia="Times New Roman" w:hAnsi="Times New Roman" w:cs="Times New Roman"/>
+          <w:color w:val="242424"/>
+          <w:sz w:val="27"/>
+          <w:szCs w:val="27"/>
+          <w:bdr w:val="none" w:sz="0" w:space="0" w:color="auto" w:frame="1"/>
+          <w:vertAlign w:val="superscript"/>
+        </w:rPr>
+        <w:t>,</w:t>
+      </w:r>
+      <w:r>
+        <w:rPr>
+          <w:rFonts w:ascii="Times New Roman" w:eastAsia="Times New Roman" w:hAnsi="Times New Roman" w:cs="Times New Roman"/>
+          <w:color w:val="242424"/>
+          <w:sz w:val="27"/>
+          <w:szCs w:val="27"/>
+          <w:bdr w:val="none" w:sz="0" w:space="0" w:color="auto" w:frame="1"/>
+          <w:vertAlign w:val="superscript"/>
+        </w:rPr>
+        <w:t>4</w:t>
+      </w:r>
+      <w:r>
+        <w:rPr>
+          <w:rFonts w:ascii="Times New Roman" w:eastAsia="Times New Roman" w:hAnsi="Times New Roman" w:cs="Times New Roman"/>
+          <w:color w:val="242424"/>
+          <w:sz w:val="27"/>
+          <w:szCs w:val="27"/>
+          <w:bdr w:val="none" w:sz="0" w:space="0" w:color="auto" w:frame="1"/>
+          <w:vertAlign w:val="superscript"/>
+        </w:rPr>
+        <w:t>,</w:t>
+      </w:r>
+      <w:r>
+        <w:rPr>
+          <w:rFonts w:ascii="Times New Roman" w:eastAsia="Times New Roman" w:hAnsi="Times New Roman" w:cs="Times New Roman"/>
+          <w:color w:val="242424"/>
+          <w:sz w:val="27"/>
+          <w:szCs w:val="27"/>
+          <w:bdr w:val="none" w:sz="0" w:space="0" w:color="auto" w:frame="1"/>
+          <w:vertAlign w:val="superscript"/>
+        </w:rPr>
+        <w:t>5</w:t>
+      </w:r>
+      <w:r>
+        <w:rPr>
+          <w:rFonts w:ascii="Times New Roman" w:eastAsia="Times New Roman" w:hAnsi="Times New Roman" w:cs="Times New Roman"/>
+          <w:color w:val="242424"/>
+          <w:sz w:val="27"/>
+          <w:szCs w:val="27"/>
+          <w:bdr w:val="none" w:sz="0" w:space="0" w:color="auto" w:frame="1"/>
+          <w:vertAlign w:val="superscript"/>
+        </w:rPr>
+        <w:t>,</w:t>
+      </w:r>
+      <w:r>
+        <w:rPr>
+          <w:rFonts w:ascii="Times New Roman" w:eastAsia="Times New Roman" w:hAnsi="Times New Roman" w:cs="Times New Roman"/>
+          <w:color w:val="242424"/>
+          <w:sz w:val="27"/>
+          <w:szCs w:val="27"/>
+          <w:bdr w:val="none" w:sz="0" w:space="0" w:color="auto" w:frame="1"/>
+          <w:vertAlign w:val="superscript"/>
+        </w:rPr>
+        <w:t>6</w:t>
+      </w:r>
+      <w:r>
+        <w:rPr>
+          <w:rFonts w:ascii="Times New Roman" w:eastAsia="Times New Roman" w:hAnsi="Times New Roman" w:cs="Times New Roman"/>
+          <w:color w:val="242424"/>
+          <w:sz w:val="27"/>
+          <w:szCs w:val="27"/>
+          <w:bdr w:val="none" w:sz="0" w:space="0" w:color="auto" w:frame="1"/>
+          <w:vertAlign w:val="superscript"/>
+        </w:rPr>
+        <w:t>,</w:t>
+      </w:r>
+      <w:r>
+        <w:rPr>
+          <w:rFonts w:ascii="Times New Roman" w:eastAsia="Times New Roman" w:hAnsi="Times New Roman" w:cs="Times New Roman"/>
+          <w:color w:val="242424"/>
+          <w:sz w:val="27"/>
+          <w:szCs w:val="27"/>
+          <w:bdr w:val="none" w:sz="0" w:space="0" w:color="auto" w:frame="1"/>
+          <w:vertAlign w:val="superscript"/>
+        </w:rPr>
+        <w:t>7</w:t>
+      </w:r>
+      <w:r>
+        <w:rPr>
+          <w:rFonts w:ascii="Times New Roman" w:eastAsia="Times New Roman" w:hAnsi="Times New Roman" w:cs="Times New Roman"/>
+          <w:color w:val="242424"/>
+          <w:sz w:val="27"/>
+          <w:szCs w:val="27"/>
+          <w:bdr w:val="none" w:sz="0" w:space="0" w:color="auto" w:frame="1"/>
+          <w:vertAlign w:val="superscript"/>
+        </w:rPr>
+        <w:t>,</w:t>
+      </w:r>
+      <w:r>
+        <w:rPr>
+          <w:rFonts w:ascii="Times New Roman" w:eastAsia="Times New Roman" w:hAnsi="Times New Roman" w:cs="Times New Roman"/>
+          <w:color w:val="242424"/>
+          <w:sz w:val="27"/>
+          <w:szCs w:val="27"/>
+          <w:bdr w:val="none" w:sz="0" w:space="0" w:color="auto" w:frame="1"/>
+          <w:vertAlign w:val="superscript"/>
+        </w:rPr>
+        <w:t>8</w:t>
+      </w:r>
+      <w:r>
+        <w:rPr>
+          <w:rFonts w:ascii="Times New Roman" w:eastAsia="Times New Roman" w:hAnsi="Times New Roman" w:cs="Times New Roman"/>
+          <w:color w:val="242424"/>
+          <w:sz w:val="27"/>
+          <w:szCs w:val="27"/>
+          <w:bdr w:val="none" w:sz="0" w:space="0" w:color="auto" w:frame="1"/>
+          <w:vertAlign w:val="superscript"/>
+        </w:rPr>
+        <w:t>,</w:t>
+      </w:r>
+      <w:r>
+        <w:rPr>
+          <w:rFonts w:ascii="Times New Roman" w:eastAsia="Times New Roman" w:hAnsi="Times New Roman" w:cs="Times New Roman"/>
+          <w:color w:val="242424"/>
+          <w:sz w:val="27"/>
+          <w:szCs w:val="27"/>
+          <w:bdr w:val="none" w:sz="0" w:space="0" w:color="auto" w:frame="1"/>
+          <w:vertAlign w:val="superscript"/>
+        </w:rPr>
+        <w:t>9</w:t>
+      </w:r>
+      <w:r>
+        <w:rPr>
+          <w:rFonts w:ascii="Times New Roman" w:eastAsia="Times New Roman" w:hAnsi="Times New Roman" w:cs="Times New Roman"/>
+          <w:color w:val="242424"/>
+          <w:sz w:val="27"/>
+          <w:szCs w:val="27"/>
+          <w:bdr w:val="none" w:sz="0" w:space="0" w:color="auto" w:frame="1"/>
+        </w:rPr>
+        <w:t xml:space="preserve">. </w:t>
+      </w:r>
+    </w:p>
+    <w:p>
+      <w:pPr>
+        <w:rPr>
+          <w:rFonts w:ascii="Times New Roman" w:eastAsia="Times New Roman" w:hAnsi="Times New Roman" w:cs="Times New Roman"/>
+          <w:color w:val="242424"/>
+          <w:sz w:val="27"/>
+          <w:szCs w:val="27"/>
+          <w:bdr w:val="none" w:sz="0" w:space="0" w:color="auto" w:frame="1"/>
+        </w:rPr>
+      </w:pPr>
+    </w:p>
+    <w:p>
+      <w:pPr>
+        <w:rPr>
+          <w:rFonts w:ascii="Times New Roman" w:eastAsia="Times New Roman" w:hAnsi="Times New Roman" w:cs="Times New Roman"/>
+          <w:color w:val="242424"/>
+          <w:sz w:val="27"/>
+          <w:szCs w:val="27"/>
+          <w:bdr w:val="none" w:sz="0" w:space="0" w:color="auto" w:frame="1"/>
+        </w:rPr>
+      </w:pPr>
+      <w:r>
+        <w:rPr>
+          <w:rFonts w:ascii="Times New Roman" w:eastAsia="Times New Roman" w:hAnsi="Times New Roman" w:cs="Times New Roman"/>
+          <w:b/>
+          <w:bCs/>
+          <w:color w:val="242424"/>
+          <w:sz w:val="27"/>
+          <w:szCs w:val="27"/>
+          <w:bdr w:val="none" w:sz="0" w:space="0" w:color="auto" w:frame="1"/>
+        </w:rPr>
+        <w:t>References</w:t>
+      </w:r>
+    </w:p>
+    <w:p>
+      <w:pPr>
+        <w:numPr>
+          <w:ilvl w:val="0"/>
+          <w:numId w:val="1"/>
+        </w:numPr>
+        <w:shd w:val="clear" w:color="auto" w:fill="FFFFFF"/>
+        <w:spacing w:after="0" w:line="253" w:lineRule="atLeast"/>
+        <w:rPr>
+          <w:rFonts w:ascii="Calibri" w:eastAsia="Times New Roman" w:hAnsi="Calibri" w:cs="Calibri"/>
+          <w:color w:val="242424"/>
+        </w:rPr>
+      </w:pPr>
+      <w:r>
+        <w:rPr>
+          <w:rFonts w:ascii="Times New Roman" w:eastAsia="Times New Roman" w:hAnsi="Times New Roman" w:cs="Times New Roman"/>
+          <w:color w:val="000000"/>
+          <w:sz w:val="27"/>
+          <w:szCs w:val="27"/>
+          <w:bdr w:val="none" w:sz="0" w:space="0" w:color="auto" w:frame="1"/>
+        </w:rPr>
+        <w:t>Funding agencies. (n.d.). Retrieved December 13, 2023, from </w:t>
+      </w:r>
+      <w:hyperlink r:id="rId7" w:tgtFrame="_blank" w:history="1">
+        <w:r>
+          <w:rPr>
+            <w:rFonts w:ascii="Times New Roman" w:eastAsia="Times New Roman" w:hAnsi="Times New Roman" w:cs="Times New Roman"/>
+            <w:color w:val="0000FF"/>
+            <w:sz w:val="27"/>
+            <w:szCs w:val="27"/>
+            <w:u w:val="single"/>
+            <w:bdr w:val="none" w:sz="0" w:space="0" w:color="auto" w:frame="1"/>
+          </w:rPr>
+          <w:t>https://www.mbie.govt.nz/science-and-technology/science-and-innovation/funding-information-and-opportunities/funding-agencies/</w:t>
+        </w:r>
+      </w:hyperlink>
+    </w:p>
+    <w:p>
+      <w:pPr>
+        <w:numPr>
+          <w:ilvl w:val="0"/>
+          <w:numId w:val="1"/>
+        </w:numPr>
+        <w:shd w:val="clear" w:color="auto" w:fill="FFFFFF"/>
+        <w:spacing w:after="0" w:line="253" w:lineRule="atLeast"/>
+        <w:rPr>
+          <w:rFonts w:ascii="Calibri" w:eastAsia="Times New Roman" w:hAnsi="Calibri" w:cs="Calibri"/>
+          <w:color w:val="242424"/>
+        </w:rPr>
+      </w:pPr>
+      <w:r>
+        <w:rPr>
+          <w:rFonts w:ascii="Times New Roman" w:eastAsia="Times New Roman" w:hAnsi="Times New Roman" w:cs="Times New Roman"/>
+          <w:color w:val="000000"/>
+          <w:sz w:val="27"/>
+          <w:szCs w:val="27"/>
+          <w:bdr w:val="none" w:sz="0" w:space="0" w:color="auto" w:frame="1"/>
+        </w:rPr>
+        <w:t>Information about funding sources in Latin America. (n.d.). Retrieved December 13, 2023, from </w:t>
+      </w:r>
+      <w:hyperlink r:id="rId8" w:tgtFrame="_blank" w:history="1">
+        <w:r>
+          <w:rPr>
+            <w:rFonts w:ascii="Times New Roman" w:eastAsia="Times New Roman" w:hAnsi="Times New Roman" w:cs="Times New Roman"/>
+            <w:color w:val="0000FF"/>
+            <w:sz w:val="27"/>
+            <w:szCs w:val="27"/>
+            <w:u w:val="single"/>
+            <w:bdr w:val="none" w:sz="0" w:space="0" w:color="auto" w:frame="1"/>
+          </w:rPr>
+          <w:t>http://wgwip.df.uba.ar/useful_resources/funding_opportunities_latin_america.htm</w:t>
+        </w:r>
+      </w:hyperlink>
+    </w:p>
+    <w:p>
+      <w:pPr>
+        <w:numPr>
+          <w:ilvl w:val="0"/>
+          <w:numId w:val="1"/>
+        </w:numPr>
+        <w:shd w:val="clear" w:color="auto" w:fill="FFFFFF"/>
+        <w:spacing w:after="0" w:line="253" w:lineRule="atLeast"/>
+        <w:rPr>
+          <w:rFonts w:ascii="Calibri" w:eastAsia="Times New Roman" w:hAnsi="Calibri" w:cs="Calibri"/>
+          <w:color w:val="242424"/>
+        </w:rPr>
+      </w:pPr>
+      <w:r>
+        <w:rPr>
+          <w:rFonts w:ascii="Times New Roman" w:eastAsia="Times New Roman" w:hAnsi="Times New Roman" w:cs="Times New Roman"/>
+          <w:color w:val="000000"/>
+          <w:sz w:val="27"/>
+          <w:szCs w:val="27"/>
+          <w:bdr w:val="none" w:sz="0" w:space="0" w:color="auto" w:frame="1"/>
+        </w:rPr>
+        <w:t>Japan Science, &amp; Technology Agency (JST). (n.d.). Programs - Funding Programs. Retrieved December 13, 2023, from </w:t>
+      </w:r>
+      <w:hyperlink r:id="rId9" w:tgtFrame="_blank" w:history="1">
+        <w:r>
+          <w:rPr>
+            <w:rFonts w:ascii="Times New Roman" w:eastAsia="Times New Roman" w:hAnsi="Times New Roman" w:cs="Times New Roman"/>
+            <w:color w:val="0000FF"/>
+            <w:sz w:val="27"/>
+            <w:szCs w:val="27"/>
+            <w:u w:val="single"/>
+            <w:bdr w:val="none" w:sz="0" w:space="0" w:color="auto" w:frame="1"/>
+          </w:rPr>
+          <w:t>https://www.jst.go.jp/EN/programs/funding.html</w:t>
+        </w:r>
+      </w:hyperlink>
+    </w:p>
+    <w:p>
+      <w:pPr>
+        <w:numPr>
+          <w:ilvl w:val="0"/>
+          <w:numId w:val="1"/>
+        </w:numPr>
+        <w:shd w:val="clear" w:color="auto" w:fill="FFFFFF"/>
+        <w:spacing w:after="0" w:line="253" w:lineRule="atLeast"/>
+        <w:rPr>
+          <w:rFonts w:ascii="Calibri" w:eastAsia="Times New Roman" w:hAnsi="Calibri" w:cs="Calibri"/>
+          <w:color w:val="242424"/>
+        </w:rPr>
+      </w:pPr>
+      <w:r>
+        <w:rPr>
+          <w:rFonts w:ascii="Times New Roman" w:eastAsia="Times New Roman" w:hAnsi="Times New Roman" w:cs="Times New Roman"/>
+          <w:color w:val="000000"/>
+          <w:sz w:val="27"/>
+          <w:szCs w:val="27"/>
+          <w:bdr w:val="none" w:sz="0" w:space="0" w:color="auto" w:frame="1"/>
+        </w:rPr>
+        <w:t>National Natural Science Foundation of China. (n.d.). Retrieved December 13, 2023, from </w:t>
+      </w:r>
+      <w:hyperlink r:id="rId10" w:tgtFrame="_blank" w:history="1">
+        <w:r>
+          <w:rPr>
+            <w:rFonts w:ascii="Times New Roman" w:eastAsia="Times New Roman" w:hAnsi="Times New Roman" w:cs="Times New Roman"/>
+            <w:color w:val="0000FF"/>
+            <w:sz w:val="27"/>
+            <w:szCs w:val="27"/>
+            <w:u w:val="single"/>
+            <w:bdr w:val="none" w:sz="0" w:space="0" w:color="auto" w:frame="1"/>
+          </w:rPr>
+          <w:t>https://www.nsfc.gov.cn/english/site_1/index.html</w:t>
+        </w:r>
+      </w:hyperlink>
+    </w:p>
+    <w:p>
+      <w:pPr>
+        <w:numPr>
+          <w:ilvl w:val="0"/>
+          <w:numId w:val="1"/>
+        </w:numPr>
+        <w:shd w:val="clear" w:color="auto" w:fill="FFFFFF"/>
+        <w:spacing w:after="0" w:line="253" w:lineRule="atLeast"/>
+        <w:rPr>
+          <w:rFonts w:ascii="Calibri" w:eastAsia="Times New Roman" w:hAnsi="Calibri" w:cs="Calibri"/>
+          <w:color w:val="242424"/>
+        </w:rPr>
+      </w:pPr>
+      <w:r>
+        <w:rPr>
+          <w:rFonts w:ascii="Times New Roman" w:eastAsia="Times New Roman" w:hAnsi="Times New Roman" w:cs="Times New Roman"/>
+          <w:color w:val="000000"/>
+          <w:sz w:val="27"/>
+          <w:szCs w:val="27"/>
+          <w:bdr w:val="none" w:sz="0" w:space="0" w:color="auto" w:frame="1"/>
+        </w:rPr>
+        <w:t>OISE Counterpart Science Funding Agencies. (n.d.). Retrieved December 13, 2023, from </w:t>
+      </w:r>
+      <w:hyperlink r:id="rId11" w:tgtFrame="_blank" w:history="1">
+        <w:r>
+          <w:rPr>
+            <w:rFonts w:ascii="Times New Roman" w:eastAsia="Times New Roman" w:hAnsi="Times New Roman" w:cs="Times New Roman"/>
+            <w:color w:val="0000FF"/>
+            <w:sz w:val="27"/>
+            <w:szCs w:val="27"/>
+            <w:u w:val="single"/>
+            <w:bdr w:val="none" w:sz="0" w:space="0" w:color="auto" w:frame="1"/>
+          </w:rPr>
+          <w:t>https://www.nsf.gov/od/oise/IntlCollaborations/counterparts/science_funding_europe.jsp</w:t>
+        </w:r>
+      </w:hyperlink>
+    </w:p>
+    <w:p>
+      <w:pPr>
+        <w:numPr>
+          <w:ilvl w:val="0"/>
+          <w:numId w:val="1"/>
+        </w:numPr>
+        <w:shd w:val="clear" w:color="auto" w:fill="FFFFFF"/>
+        <w:spacing w:after="0" w:line="253" w:lineRule="atLeast"/>
+        <w:rPr>
+          <w:rFonts w:ascii="Calibri" w:eastAsia="Times New Roman" w:hAnsi="Calibri" w:cs="Calibri"/>
+          <w:color w:val="242424"/>
+        </w:rPr>
+      </w:pPr>
+      <w:r>
+        <w:rPr>
+          <w:rFonts w:ascii="Times New Roman" w:eastAsia="Times New Roman" w:hAnsi="Times New Roman" w:cs="Times New Roman"/>
+          <w:color w:val="000000"/>
+          <w:sz w:val="27"/>
+          <w:szCs w:val="27"/>
+          <w:bdr w:val="none" w:sz="0" w:space="0" w:color="auto" w:frame="1"/>
+        </w:rPr>
+        <w:t>Research Administration Commonly Used Acronyms. (n.d.). Retrieved December 13, 2023, from </w:t>
+      </w:r>
+      <w:hyperlink r:id="rId12" w:tgtFrame="_blank" w:history="1">
+        <w:r>
+          <w:rPr>
+            <w:rFonts w:ascii="Times New Roman" w:eastAsia="Times New Roman" w:hAnsi="Times New Roman" w:cs="Times New Roman"/>
+            <w:color w:val="0000FF"/>
+            <w:sz w:val="27"/>
+            <w:szCs w:val="27"/>
+            <w:u w:val="single"/>
+            <w:bdr w:val="none" w:sz="0" w:space="0" w:color="auto" w:frame="1"/>
+          </w:rPr>
+          <w:t>https://osp.finance.harvard.edu/research-administration-commonly-used-acronyms</w:t>
+        </w:r>
+      </w:hyperlink>
+    </w:p>
+    <w:p>
+      <w:pPr>
+        <w:numPr>
+          <w:ilvl w:val="0"/>
+          <w:numId w:val="1"/>
+        </w:numPr>
+        <w:shd w:val="clear" w:color="auto" w:fill="FFFFFF"/>
+        <w:spacing w:after="0" w:line="253" w:lineRule="atLeast"/>
+        <w:rPr>
+          <w:rFonts w:ascii="Calibri" w:eastAsia="Times New Roman" w:hAnsi="Calibri" w:cs="Calibri"/>
+          <w:color w:val="242424"/>
+        </w:rPr>
+      </w:pPr>
+      <w:r>
+        <w:rPr>
+          <w:rFonts w:ascii="Times New Roman" w:eastAsia="Times New Roman" w:hAnsi="Times New Roman" w:cs="Times New Roman"/>
+          <w:color w:val="000000"/>
+          <w:sz w:val="27"/>
+          <w:szCs w:val="27"/>
+          <w:bdr w:val="none" w:sz="0" w:space="0" w:color="auto" w:frame="1"/>
+        </w:rPr>
+        <w:t>Research Funding. (2023, July 27). Research Funding. </w:t>
+      </w:r>
+      <w:hyperlink r:id="rId13" w:tgtFrame="_blank" w:history="1">
+        <w:r>
+          <w:rPr>
+            <w:rFonts w:ascii="Times New Roman" w:eastAsia="Times New Roman" w:hAnsi="Times New Roman" w:cs="Times New Roman"/>
+            <w:color w:val="0000FF"/>
+            <w:sz w:val="27"/>
+            <w:szCs w:val="27"/>
+            <w:u w:val="single"/>
+            <w:bdr w:val="none" w:sz="0" w:space="0" w:color="auto" w:frame="1"/>
+          </w:rPr>
+          <w:t>https://sites.research.unimelb.edu.au/research-funding</w:t>
+        </w:r>
+      </w:hyperlink>
+    </w:p>
+    <w:p>
+      <w:pPr>
+        <w:numPr>
+          <w:ilvl w:val="0"/>
+          <w:numId w:val="1"/>
+        </w:numPr>
+        <w:shd w:val="clear" w:color="auto" w:fill="FFFFFF"/>
+        <w:spacing w:after="0" w:line="253" w:lineRule="atLeast"/>
+        <w:rPr>
+          <w:rFonts w:ascii="Calibri" w:eastAsia="Times New Roman" w:hAnsi="Calibri" w:cs="Calibri"/>
+          <w:color w:val="242424"/>
+        </w:rPr>
+      </w:pPr>
+      <w:r>
+        <w:rPr>
+          <w:rFonts w:ascii="Times New Roman" w:eastAsia="Times New Roman" w:hAnsi="Times New Roman" w:cs="Times New Roman"/>
+          <w:color w:val="000000"/>
+          <w:sz w:val="27"/>
+          <w:szCs w:val="27"/>
+          <w:bdr w:val="none" w:sz="0" w:space="0" w:color="auto" w:frame="1"/>
+        </w:rPr>
+        <w:lastRenderedPageBreak/>
+        <w:t>Research Website. (n.d.). Retrieved December 13, 2023, from </w:t>
+      </w:r>
+      <w:hyperlink r:id="rId14" w:tgtFrame="_blank" w:history="1">
+        <w:r>
+          <w:rPr>
+            <w:rFonts w:ascii="Times New Roman" w:eastAsia="Times New Roman" w:hAnsi="Times New Roman" w:cs="Times New Roman"/>
+            <w:color w:val="0000FF"/>
+            <w:sz w:val="27"/>
+            <w:szCs w:val="27"/>
+            <w:u w:val="single"/>
+            <w:bdr w:val="none" w:sz="0" w:space="0" w:color="auto" w:frame="1"/>
+          </w:rPr>
+          <w:t>https://www.cmch-vellore.edu/sites/research/International%20Funding%20Agencies.html</w:t>
+        </w:r>
+      </w:hyperlink>
+    </w:p>
+    <w:p>
+      <w:pPr>
+        <w:numPr>
+          <w:ilvl w:val="0"/>
+          <w:numId w:val="1"/>
+        </w:numPr>
+        <w:shd w:val="clear" w:color="auto" w:fill="FFFFFF"/>
+        <w:spacing w:after="0" w:line="253" w:lineRule="atLeast"/>
+        <w:rPr>
+          <w:rFonts w:ascii="Calibri" w:eastAsia="Times New Roman" w:hAnsi="Calibri" w:cs="Calibri"/>
+          <w:color w:val="242424"/>
+        </w:rPr>
+      </w:pPr>
+      <w:r>
+        <w:rPr>
+          <w:rFonts w:ascii="Times New Roman" w:eastAsia="Times New Roman" w:hAnsi="Times New Roman" w:cs="Times New Roman"/>
+          <w:color w:val="000000"/>
+          <w:sz w:val="27"/>
+          <w:szCs w:val="27"/>
+          <w:bdr w:val="none" w:sz="0" w:space="0" w:color="auto" w:frame="1"/>
+        </w:rPr>
+        <w:t>Science Europe. (n.d.). Members. Science Europe. Retrieved December 13, 2023, from </w:t>
+      </w:r>
+      <w:hyperlink r:id="rId15" w:tgtFrame="_blank" w:history="1">
+        <w:r>
+          <w:rPr>
+            <w:rFonts w:ascii="Times New Roman" w:eastAsia="Times New Roman" w:hAnsi="Times New Roman" w:cs="Times New Roman"/>
+            <w:color w:val="1155CC"/>
+            <w:sz w:val="27"/>
+            <w:szCs w:val="27"/>
+            <w:u w:val="single"/>
+            <w:bdr w:val="none" w:sz="0" w:space="0" w:color="auto" w:frame="1"/>
+          </w:rPr>
+          <w:t>https://www.scienceeurope.org/about-us/members/</w:t>
+        </w:r>
+      </w:hyperlink>
+    </w:p>
+    <w:p>
+      <w:pPr>
+        <w:rPr>
+          <w:rFonts w:ascii="Times New Roman" w:hAnsi="Times New Roman" w:cs="Times New Roman"/>
+          <w:sz w:val="27"/>
+          <w:szCs w:val="27"/>
+        </w:rPr>
+      </w:pPr>
     </w:p>
     <w:sectPr>
       <w:pgSz w:w="12240" w:h="15840"/>
@@ -95,6 +702,177 @@
     </w:sectPr>
   </w:body>
 </w:document>
+</file>
+
+<file path=word/endnotes.xml><?xml version="1.0" encoding="utf-8"?>
+<w:endnotes xmlns:wpc="http://schemas.microsoft.com/office/word/2010/wordprocessingCanvas" xmlns:cx="http://schemas.microsoft.com/office/drawing/2014/chartex" xmlns:cx1="http://schemas.microsoft.com/office/drawing/2015/9/8/chartex" xmlns:cx2="http://schemas.microsoft.com/office/drawing/2015/10/21/chartex" xmlns:cx3="http://schemas.microsoft.com/office/drawing/2016/5/9/chartex" xmlns:cx4="http://schemas.microsoft.com/office/drawing/2016/5/10/chartex" xmlns:cx5="http://schemas.microsoft.com/office/drawing/2016/5/11/chartex" xmlns:cx6="http://schemas.microsoft.com/office/drawing/2016/5/12/chartex" xmlns:cx7="http://schemas.microsoft.com/office/drawing/2016/5/13/chartex" xmlns:cx8="http://schemas.microsoft.com/office/drawing/2016/5/14/chartex" xmlns:mc="http://schemas.openxmlformats.org/markup-compatibility/2006" xmlns:aink="http://schemas.microsoft.com/office/drawing/2016/ink" xmlns:am3d="http://schemas.microsoft.com/office/drawing/2017/model3d" xmlns:o="urn:schemas-microsoft-com:office:office" xmlns:oel="http://schemas.microsoft.com/office/2019/extlst" xmlns:r="http://schemas.openxmlformats.org/officeDocument/2006/relationships" xmlns:m="http://schemas.openxmlformats.org/officeDocument/2006/math" xmlns:v="urn:schemas-microsoft-com:vml" xmlns:wp14="http://schemas.microsoft.com/office/word/2010/wordprocessingDrawing" xmlns:wp="http://schemas.openxmlformats.org/drawingml/2006/wordprocessingDrawing" xmlns:w10="urn:schemas-microsoft-com:office:word" xmlns:w="http://schemas.openxmlformats.org/wordprocessingml/2006/main" xmlns:w14="http://schemas.microsoft.com/office/word/2010/wordml" xmlns:w15="http://schemas.microsoft.com/office/word/2012/wordml" xmlns:w16cex="http://schemas.microsoft.com/office/word/2018/wordml/cex" xmlns:w16cid="http://schemas.microsoft.com/office/word/2016/wordml/cid" xmlns:w16="http://schemas.microsoft.com/office/word/2018/wordml" xmlns:w16sdtdh="http://schemas.microsoft.com/office/word/2020/wordml/sdtdatahash" xmlns:w16se="http://schemas.microsoft.com/office/word/2015/wordml/symex" xmlns:wpg="http://schemas.microsoft.com/office/word/2010/wordprocessingGroup" xmlns:wpi="http://schemas.microsoft.com/office/word/2010/wordprocessingInk" xmlns:wne="http://schemas.microsoft.com/office/word/2006/wordml" xmlns:wps="http://schemas.microsoft.com/office/word/2010/wordprocessingShape" mc:Ignorable="w14 w15 w16se w16cid w16 w16cex w16sdtdh wp14">
+  <w:endnote w:type="separator" w:id="-1">
+    <w:p>
+      <w:pPr>
+        <w:spacing w:after="0" w:line="240" w:lineRule="auto"/>
+      </w:pPr>
+      <w:r>
+        <w:separator/>
+      </w:r>
+    </w:p>
+  </w:endnote>
+  <w:endnote w:type="continuationSeparator" w:id="0">
+    <w:p>
+      <w:pPr>
+        <w:spacing w:after="0" w:line="240" w:lineRule="auto"/>
+      </w:pPr>
+      <w:r>
+        <w:continuationSeparator/>
+      </w:r>
+    </w:p>
+  </w:endnote>
+</w:endnotes>
+</file>
+
+<file path=word/footnotes.xml><?xml version="1.0" encoding="utf-8"?>
+<w:footnotes xmlns:wpc="http://schemas.microsoft.com/office/word/2010/wordprocessingCanvas" xmlns:cx="http://schemas.microsoft.com/office/drawing/2014/chartex" xmlns:cx1="http://schemas.microsoft.com/office/drawing/2015/9/8/chartex" xmlns:cx2="http://schemas.microsoft.com/office/drawing/2015/10/21/chartex" xmlns:cx3="http://schemas.microsoft.com/office/drawing/2016/5/9/chartex" xmlns:cx4="http://schemas.microsoft.com/office/drawing/2016/5/10/chartex" xmlns:cx5="http://schemas.microsoft.com/office/drawing/2016/5/11/chartex" xmlns:cx6="http://schemas.microsoft.com/office/drawing/2016/5/12/chartex" xmlns:cx7="http://schemas.microsoft.com/office/drawing/2016/5/13/chartex" xmlns:cx8="http://schemas.microsoft.com/office/drawing/2016/5/14/chartex" xmlns:mc="http://schemas.openxmlformats.org/markup-compatibility/2006" xmlns:aink="http://schemas.microsoft.com/office/drawing/2016/ink" xmlns:am3d="http://schemas.microsoft.com/office/drawing/2017/model3d" xmlns:o="urn:schemas-microsoft-com:office:office" xmlns:oel="http://schemas.microsoft.com/office/2019/extlst" xmlns:r="http://schemas.openxmlformats.org/officeDocument/2006/relationships" xmlns:m="http://schemas.openxmlformats.org/officeDocument/2006/math" xmlns:v="urn:schemas-microsoft-com:vml" xmlns:wp14="http://schemas.microsoft.com/office/word/2010/wordprocessingDrawing" xmlns:wp="http://schemas.openxmlformats.org/drawingml/2006/wordprocessingDrawing" xmlns:w10="urn:schemas-microsoft-com:office:word" xmlns:w="http://schemas.openxmlformats.org/wordprocessingml/2006/main" xmlns:w14="http://schemas.microsoft.com/office/word/2010/wordml" xmlns:w15="http://schemas.microsoft.com/office/word/2012/wordml" xmlns:w16cex="http://schemas.microsoft.com/office/word/2018/wordml/cex" xmlns:w16cid="http://schemas.microsoft.com/office/word/2016/wordml/cid" xmlns:w16="http://schemas.microsoft.com/office/word/2018/wordml" xmlns:w16sdtdh="http://schemas.microsoft.com/office/word/2020/wordml/sdtdatahash" xmlns:w16se="http://schemas.microsoft.com/office/word/2015/wordml/symex" xmlns:wpg="http://schemas.microsoft.com/office/word/2010/wordprocessingGroup" xmlns:wpi="http://schemas.microsoft.com/office/word/2010/wordprocessingInk" xmlns:wne="http://schemas.microsoft.com/office/word/2006/wordml" xmlns:wps="http://schemas.microsoft.com/office/word/2010/wordprocessingShape" mc:Ignorable="w14 w15 w16se w16cid w16 w16cex w16sdtdh wp14">
+  <w:footnote w:type="separator" w:id="-1">
+    <w:p>
+      <w:pPr>
+        <w:spacing w:after="0" w:line="240" w:lineRule="auto"/>
+      </w:pPr>
+      <w:r>
+        <w:separator/>
+      </w:r>
+    </w:p>
+  </w:footnote>
+  <w:footnote w:type="continuationSeparator" w:id="0">
+    <w:p>
+      <w:pPr>
+        <w:spacing w:after="0" w:line="240" w:lineRule="auto"/>
+      </w:pPr>
+      <w:r>
+        <w:continuationSeparator/>
+      </w:r>
+    </w:p>
+  </w:footnote>
+</w:footnotes>
+</file>
+
+<file path=word/numbering.xml><?xml version="1.0" encoding="utf-8"?>
+<w:numbering xmlns:wpc="http://schemas.microsoft.com/office/word/2010/wordprocessingCanvas" xmlns:cx="http://schemas.microsoft.com/office/drawing/2014/chartex" xmlns:cx1="http://schemas.microsoft.com/office/drawing/2015/9/8/chartex" xmlns:cx2="http://schemas.microsoft.com/office/drawing/2015/10/21/chartex" xmlns:cx3="http://schemas.microsoft.com/office/drawing/2016/5/9/chartex" xmlns:cx4="http://schemas.microsoft.com/office/drawing/2016/5/10/chartex" xmlns:cx5="http://schemas.microsoft.com/office/drawing/2016/5/11/chartex" xmlns:cx6="http://schemas.microsoft.com/office/drawing/2016/5/12/chartex" xmlns:cx7="http://schemas.microsoft.com/office/drawing/2016/5/13/chartex" xmlns:cx8="http://schemas.microsoft.com/office/drawing/2016/5/14/chartex" xmlns:mc="http://schemas.openxmlformats.org/markup-compatibility/2006" xmlns:aink="http://schemas.microsoft.com/office/drawing/2016/ink" xmlns:am3d="http://schemas.microsoft.com/office/drawing/2017/model3d" xmlns:o="urn:schemas-microsoft-com:office:office" xmlns:oel="http://schemas.microsoft.com/office/2019/extlst" xmlns:r="http://schemas.openxmlformats.org/officeDocument/2006/relationships" xmlns:m="http://schemas.openxmlformats.org/officeDocument/2006/math" xmlns:v="urn:schemas-microsoft-com:vml" xmlns:wp14="http://schemas.microsoft.com/office/word/2010/wordprocessingDrawing" xmlns:wp="http://schemas.openxmlformats.org/drawingml/2006/wordprocessingDrawing" xmlns:w10="urn:schemas-microsoft-com:office:word" xmlns:w="http://schemas.openxmlformats.org/wordprocessingml/2006/main" xmlns:w14="http://schemas.microsoft.com/office/word/2010/wordml" xmlns:w15="http://schemas.microsoft.com/office/word/2012/wordml" xmlns:w16cex="http://schemas.microsoft.com/office/word/2018/wordml/cex" xmlns:w16cid="http://schemas.microsoft.com/office/word/2016/wordml/cid" xmlns:w16="http://schemas.microsoft.com/office/word/2018/wordml" xmlns:w16sdtdh="http://schemas.microsoft.com/office/word/2020/wordml/sdtdatahash" xmlns:w16se="http://schemas.microsoft.com/office/word/2015/wordml/symex" xmlns:wpg="http://schemas.microsoft.com/office/word/2010/wordprocessingGroup" xmlns:wpi="http://schemas.microsoft.com/office/word/2010/wordprocessingInk" xmlns:wne="http://schemas.microsoft.com/office/word/2006/wordml" xmlns:wps="http://schemas.microsoft.com/office/word/2010/wordprocessingShape" mc:Ignorable="w14 w15 w16se w16cid w16 w16cex w16sdtdh wp14">
+  <w:abstractNum w:abstractNumId="0" w15:restartNumberingAfterBreak="0">
+    <w:nsid w:val="679054CA"/>
+    <w:multiLevelType w:val="multilevel"/>
+    <w:tmpl w:val="1BD8B2E8"/>
+    <w:lvl w:ilvl="0">
+      <w:start w:val="1"/>
+      <w:numFmt w:val="decimal"/>
+      <w:lvlText w:val="%1."/>
+      <w:lvlJc w:val="left"/>
+      <w:pPr>
+        <w:tabs>
+          <w:tab w:val="num" w:pos="720"/>
+        </w:tabs>
+        <w:ind w:left="720" w:hanging="360"/>
+      </w:pPr>
+    </w:lvl>
+    <w:lvl w:ilvl="1" w:tentative="1">
+      <w:start w:val="1"/>
+      <w:numFmt w:val="decimal"/>
+      <w:lvlText w:val="%2."/>
+      <w:lvlJc w:val="left"/>
+      <w:pPr>
+        <w:tabs>
+          <w:tab w:val="num" w:pos="1440"/>
+        </w:tabs>
+        <w:ind w:left="1440" w:hanging="360"/>
+      </w:pPr>
+    </w:lvl>
+    <w:lvl w:ilvl="2" w:tentative="1">
+      <w:start w:val="1"/>
+      <w:numFmt w:val="decimal"/>
+      <w:lvlText w:val="%3."/>
+      <w:lvlJc w:val="left"/>
+      <w:pPr>
+        <w:tabs>
+          <w:tab w:val="num" w:pos="2160"/>
+        </w:tabs>
+        <w:ind w:left="2160" w:hanging="360"/>
+      </w:pPr>
+    </w:lvl>
+    <w:lvl w:ilvl="3" w:tentative="1">
+      <w:start w:val="1"/>
+      <w:numFmt w:val="decimal"/>
+      <w:lvlText w:val="%4."/>
+      <w:lvlJc w:val="left"/>
+      <w:pPr>
+        <w:tabs>
+          <w:tab w:val="num" w:pos="2880"/>
+        </w:tabs>
+        <w:ind w:left="2880" w:hanging="360"/>
+      </w:pPr>
+    </w:lvl>
+    <w:lvl w:ilvl="4" w:tentative="1">
+      <w:start w:val="1"/>
+      <w:numFmt w:val="decimal"/>
+      <w:lvlText w:val="%5."/>
+      <w:lvlJc w:val="left"/>
+      <w:pPr>
+        <w:tabs>
+          <w:tab w:val="num" w:pos="3600"/>
+        </w:tabs>
+        <w:ind w:left="3600" w:hanging="360"/>
+      </w:pPr>
+    </w:lvl>
+    <w:lvl w:ilvl="5" w:tentative="1">
+      <w:start w:val="1"/>
+      <w:numFmt w:val="decimal"/>
+      <w:lvlText w:val="%6."/>
+      <w:lvlJc w:val="left"/>
+      <w:pPr>
+        <w:tabs>
+          <w:tab w:val="num" w:pos="4320"/>
+        </w:tabs>
+        <w:ind w:left="4320" w:hanging="360"/>
+      </w:pPr>
+    </w:lvl>
+    <w:lvl w:ilvl="6" w:tentative="1">
+      <w:start w:val="1"/>
+      <w:numFmt w:val="decimal"/>
+      <w:lvlText w:val="%7."/>
+      <w:lvlJc w:val="left"/>
+      <w:pPr>
+        <w:tabs>
+          <w:tab w:val="num" w:pos="5040"/>
+        </w:tabs>
+        <w:ind w:left="5040" w:hanging="360"/>
+      </w:pPr>
+    </w:lvl>
+    <w:lvl w:ilvl="7" w:tentative="1">
+      <w:start w:val="1"/>
+      <w:numFmt w:val="decimal"/>
+      <w:lvlText w:val="%8."/>
+      <w:lvlJc w:val="left"/>
+      <w:pPr>
+        <w:tabs>
+          <w:tab w:val="num" w:pos="5760"/>
+        </w:tabs>
+        <w:ind w:left="5760" w:hanging="360"/>
+      </w:pPr>
+    </w:lvl>
+    <w:lvl w:ilvl="8" w:tentative="1">
+      <w:start w:val="1"/>
+      <w:numFmt w:val="decimal"/>
+      <w:lvlText w:val="%9."/>
+      <w:lvlJc w:val="left"/>
+      <w:pPr>
+        <w:tabs>
+          <w:tab w:val="num" w:pos="6480"/>
+        </w:tabs>
+        <w:ind w:left="6480" w:hanging="360"/>
+      </w:pPr>
+    </w:lvl>
+  </w:abstractNum>
+  <w:num w:numId="1" w16cid:durableId="297691198">
+    <w:abstractNumId w:val="0"/>
+  </w:num>
+</w:numbering>
 </file>
 
 <file path=word/styles.xml><?xml version="1.0" encoding="utf-8"?>
@@ -523,6 +1301,78 @@
     <w:semiHidden/>
     <w:unhideWhenUsed/>
   </w:style>
+  <w:style w:type="paragraph" w:styleId="Header">
+    <w:name w:val="header"/>
+    <w:basedOn w:val="Normal"/>
+    <w:link w:val="HeaderChar"/>
+    <w:uiPriority w:val="99"/>
+    <w:unhideWhenUsed/>
+    <w:rsid w:val="009070A3"/>
+    <w:pPr>
+      <w:tabs>
+        <w:tab w:val="center" w:pos="4320"/>
+        <w:tab w:val="right" w:pos="8640"/>
+      </w:tabs>
+      <w:spacing w:after="0" w:line="240" w:lineRule="auto"/>
+    </w:pPr>
+  </w:style>
+  <w:style w:type="character" w:customStyle="1" w:styleId="HeaderChar">
+    <w:name w:val="Header Char"/>
+    <w:basedOn w:val="DefaultParagraphFont"/>
+    <w:link w:val="Header"/>
+    <w:uiPriority w:val="99"/>
+    <w:rsid w:val="009070A3"/>
+  </w:style>
+  <w:style w:type="paragraph" w:styleId="Footer">
+    <w:name w:val="footer"/>
+    <w:basedOn w:val="Normal"/>
+    <w:link w:val="FooterChar"/>
+    <w:uiPriority w:val="99"/>
+    <w:unhideWhenUsed/>
+    <w:rsid w:val="009070A3"/>
+    <w:pPr>
+      <w:tabs>
+        <w:tab w:val="center" w:pos="4320"/>
+        <w:tab w:val="right" w:pos="8640"/>
+      </w:tabs>
+      <w:spacing w:after="0" w:line="240" w:lineRule="auto"/>
+    </w:pPr>
+  </w:style>
+  <w:style w:type="character" w:customStyle="1" w:styleId="FooterChar">
+    <w:name w:val="Footer Char"/>
+    <w:basedOn w:val="DefaultParagraphFont"/>
+    <w:link w:val="Footer"/>
+    <w:uiPriority w:val="99"/>
+    <w:rsid w:val="009070A3"/>
+  </w:style>
+  <w:style w:type="paragraph" w:styleId="NormalWeb">
+    <w:name w:val="Normal (Web)"/>
+    <w:basedOn w:val="Normal"/>
+    <w:uiPriority w:val="99"/>
+    <w:semiHidden/>
+    <w:unhideWhenUsed/>
+    <w:rsid w:val="009070A3"/>
+    <w:pPr>
+      <w:spacing w:before="100" w:beforeAutospacing="1" w:after="100" w:afterAutospacing="1" w:line="240" w:lineRule="auto"/>
+    </w:pPr>
+    <w:rPr>
+      <w:rFonts w:ascii="Times New Roman" w:eastAsia="Times New Roman" w:hAnsi="Times New Roman" w:cs="Times New Roman"/>
+      <w:sz w:val="24"/>
+      <w:szCs w:val="24"/>
+    </w:rPr>
+  </w:style>
+  <w:style w:type="character" w:styleId="Hyperlink">
+    <w:name w:val="Hyperlink"/>
+    <w:basedOn w:val="DefaultParagraphFont"/>
+    <w:uiPriority w:val="99"/>
+    <w:semiHidden/>
+    <w:unhideWhenUsed/>
+    <w:rsid w:val="009070A3"/>
+    <w:rPr>
+      <w:color w:val="0000FF"/>
+      <w:u w:val="single"/>
+    </w:rPr>
+  </w:style>
 </w:styles>
 </file>
 

</xml_diff>

<commit_message>
Updated SM1 with references of SI1
</commit_message>
<xml_diff>
--- a/Supplementary Manual 1.docx
+++ b/Supplementary Manual 1.docx
@@ -107,17 +107,17 @@
           <w:szCs w:val="27"/>
           <w:bdr w:val="none" w:sz="0" w:space="0" w:color="auto" w:frame="1"/>
         </w:rPr>
-        <w:t>Furthermore, t</w:t>
-      </w:r>
-      <w:r>
-        <w:rPr>
-          <w:rFonts w:ascii="Times New Roman" w:eastAsia="Times New Roman" w:hAnsi="Times New Roman" w:cs="Times New Roman"/>
-          <w:color w:val="242424"/>
-          <w:sz w:val="27"/>
-          <w:szCs w:val="27"/>
-          <w:bdr w:val="none" w:sz="0" w:space="0" w:color="auto" w:frame="1"/>
-        </w:rPr>
-        <w:t>he Supplementary Information 1 (SI1) contains a list of 217 organizations collected from various sources worldwide</w:t>
+        <w:t>The</w:t>
+      </w:r>
+      <w:r>
+        <w:rPr>
+          <w:rFonts w:ascii="Times New Roman" w:eastAsia="Times New Roman" w:hAnsi="Times New Roman" w:cs="Times New Roman"/>
+          <w:color w:val="242424"/>
+          <w:sz w:val="27"/>
+          <w:szCs w:val="27"/>
+          <w:bdr w:val="none" w:sz="0" w:space="0" w:color="auto" w:frame="1"/>
+        </w:rPr>
+        <w:t xml:space="preserve"> Supplementary Information 1 (SI1) contains a list of 217 organizations collected from various sources worldwide</w:t>
       </w:r>
       <w:r>
         <w:rPr>

</xml_diff>

<commit_message>
Updated SM1 with references in SI1
</commit_message>
<xml_diff>
--- a/Supplementary Manual 1.docx
+++ b/Supplementary Manual 1.docx
@@ -759,7 +759,7 @@
   <w:abstractNum w:abstractNumId="0" w15:restartNumberingAfterBreak="0">
     <w:nsid w:val="679054CA"/>
     <w:multiLevelType w:val="multilevel"/>
-    <w:tmpl w:val="1BD8B2E8"/>
+    <w:tmpl w:val="E2042F34"/>
     <w:lvl w:ilvl="0">
       <w:start w:val="1"/>
       <w:numFmt w:val="decimal"/>
@@ -771,6 +771,11 @@
         </w:tabs>
         <w:ind w:left="720" w:hanging="360"/>
       </w:pPr>
+      <w:rPr>
+        <w:rFonts w:ascii="Times New Roman" w:hAnsi="Times New Roman" w:cs="Times New Roman" w:hint="default"/>
+        <w:sz w:val="24"/>
+        <w:szCs w:val="24"/>
+      </w:rPr>
     </w:lvl>
     <w:lvl w:ilvl="1" w:tentative="1">
       <w:start w:val="1"/>

</xml_diff>